<commit_message>
Changes in Plan and Eval
</commit_message>
<xml_diff>
--- a/public/plantillas/PLAN_PREVENCION_output.docx
+++ b/public/plantillas/PLAN_PREVENCION_output.docx
@@ -3062,7 +3062,7 @@
         <w:rPr>
           <w:rFonts w:ascii="Calibri" w:eastAsia="Calibri" w:hAnsi="Calibri" w:cs="Calibri"/>
         </w:rPr>
-        <w:t>14/05/2021 </w:t>
+        <w:t>24/05/2021 </w:t>
       </w:r>
     </w:p>
     <w:p>
@@ -11236,7 +11236,7 @@
       <w:t xml:space="preserve"> de </w:t>
     </w:r>
     <w:r>
-      <w:t>14/05/2021</w:t>
+      <w:t>24/05/2021</w:t>
     </w:r>
   </w:p>
   <w:p>

</xml_diff>